<commit_message>
finalizando capítulos 1 e 2
</commit_message>
<xml_diff>
--- a/Entity Framework Core - banco de dados de forma eficiente.docx
+++ b/Entity Framework Core - banco de dados de forma eficiente.docx
@@ -266,7 +266,264 @@
       <w:pPr>
         <w:pStyle w:val="PargrafodaLista"/>
         <w:numPr>
-          <w:ilvl w:val="0"/>
+          <w:ilvl w:val="1"/>
+          <w:numId w:val="1"/>
+        </w:numPr>
+        <w:rPr>
+          <w:rFonts w:ascii="Arial" w:hAnsi="Arial" w:cs="Arial"/>
+          <w:sz w:val="24"/>
+          <w:szCs w:val="24"/>
+        </w:rPr>
+      </w:pPr>
+      <w:r>
+        <w:rPr>
+          <w:rFonts w:ascii="Arial" w:hAnsi="Arial" w:cs="Arial"/>
+          <w:sz w:val="24"/>
+          <w:szCs w:val="24"/>
+        </w:rPr>
+        <w:t xml:space="preserve">Selecione todos os passos abaixo que são necessários para podermos utilizar o </w:t>
+      </w:r>
+      <w:proofErr w:type="spellStart"/>
+      <w:r>
+        <w:rPr>
+          <w:rFonts w:ascii="Arial" w:hAnsi="Arial" w:cs="Arial"/>
+          <w:sz w:val="24"/>
+          <w:szCs w:val="24"/>
+        </w:rPr>
+        <w:t>Entity</w:t>
+      </w:r>
+      <w:proofErr w:type="spellEnd"/>
+      <w:r>
+        <w:rPr>
+          <w:rFonts w:ascii="Arial" w:hAnsi="Arial" w:cs="Arial"/>
+          <w:sz w:val="24"/>
+          <w:szCs w:val="24"/>
+        </w:rPr>
+        <w:t xml:space="preserve"> Framework Core em nossos projetos:</w:t>
+      </w:r>
+    </w:p>
+    <w:p>
+      <w:pPr>
+        <w:pStyle w:val="PargrafodaLista"/>
+        <w:numPr>
+          <w:ilvl w:val="2"/>
+          <w:numId w:val="1"/>
+        </w:numPr>
+        <w:rPr>
+          <w:rFonts w:ascii="Arial" w:hAnsi="Arial" w:cs="Arial"/>
+          <w:sz w:val="24"/>
+          <w:szCs w:val="24"/>
+        </w:rPr>
+      </w:pPr>
+      <w:r>
+        <w:rPr>
+          <w:rFonts w:ascii="Arial" w:hAnsi="Arial" w:cs="Arial"/>
+          <w:sz w:val="24"/>
+          <w:szCs w:val="24"/>
+        </w:rPr>
+        <w:t>Informar no evento de configuração do contexto o nome do banco e sua localização.</w:t>
+      </w:r>
+    </w:p>
+    <w:p>
+      <w:pPr>
+        <w:pStyle w:val="PargrafodaLista"/>
+        <w:numPr>
+          <w:ilvl w:val="2"/>
+          <w:numId w:val="1"/>
+        </w:numPr>
+        <w:rPr>
+          <w:rFonts w:ascii="Arial" w:hAnsi="Arial" w:cs="Arial"/>
+          <w:sz w:val="24"/>
+          <w:szCs w:val="24"/>
+        </w:rPr>
+      </w:pPr>
+      <w:r>
+        <w:rPr>
+          <w:rFonts w:ascii="Arial" w:hAnsi="Arial" w:cs="Arial"/>
+          <w:sz w:val="24"/>
+          <w:szCs w:val="24"/>
+        </w:rPr>
+        <w:t>Criar as propriedades no contexto para dizer quais classes serão persistidas.</w:t>
+      </w:r>
+    </w:p>
+    <w:p>
+      <w:pPr>
+        <w:pStyle w:val="PargrafodaLista"/>
+        <w:numPr>
+          <w:ilvl w:val="2"/>
+          <w:numId w:val="1"/>
+        </w:numPr>
+        <w:rPr>
+          <w:rFonts w:ascii="Arial" w:hAnsi="Arial" w:cs="Arial"/>
+          <w:sz w:val="24"/>
+          <w:szCs w:val="24"/>
+        </w:rPr>
+      </w:pPr>
+      <w:r>
+        <w:rPr>
+          <w:rFonts w:ascii="Arial" w:hAnsi="Arial" w:cs="Arial"/>
+          <w:sz w:val="24"/>
+          <w:szCs w:val="24"/>
+        </w:rPr>
+        <w:t xml:space="preserve">Criar um contexto próprio que herda da classe </w:t>
+      </w:r>
+      <w:proofErr w:type="spellStart"/>
+      <w:r>
+        <w:rPr>
+          <w:rFonts w:ascii="Arial" w:hAnsi="Arial" w:cs="Arial"/>
+          <w:sz w:val="24"/>
+          <w:szCs w:val="24"/>
+        </w:rPr>
+        <w:t>DbContext</w:t>
+      </w:r>
+      <w:proofErr w:type="spellEnd"/>
+      <w:r>
+        <w:rPr>
+          <w:rFonts w:ascii="Arial" w:hAnsi="Arial" w:cs="Arial"/>
+          <w:sz w:val="24"/>
+          <w:szCs w:val="24"/>
+        </w:rPr>
+        <w:t>.</w:t>
+      </w:r>
+    </w:p>
+    <w:p>
+      <w:pPr>
+        <w:pStyle w:val="PargrafodaLista"/>
+        <w:numPr>
+          <w:ilvl w:val="2"/>
+          <w:numId w:val="1"/>
+        </w:numPr>
+        <w:rPr>
+          <w:rFonts w:ascii="Arial" w:hAnsi="Arial" w:cs="Arial"/>
+          <w:sz w:val="24"/>
+          <w:szCs w:val="24"/>
+        </w:rPr>
+      </w:pPr>
+      <w:r>
+        <w:rPr>
+          <w:rFonts w:ascii="Arial" w:hAnsi="Arial" w:cs="Arial"/>
+          <w:sz w:val="24"/>
+          <w:szCs w:val="24"/>
+        </w:rPr>
+        <w:t xml:space="preserve">Instalar o </w:t>
+      </w:r>
+      <w:proofErr w:type="spellStart"/>
+      <w:r>
+        <w:rPr>
+          <w:rFonts w:ascii="Arial" w:hAnsi="Arial" w:cs="Arial"/>
+          <w:sz w:val="24"/>
+          <w:szCs w:val="24"/>
+        </w:rPr>
+        <w:t>Entity</w:t>
+      </w:r>
+      <w:proofErr w:type="spellEnd"/>
+      <w:r>
+        <w:rPr>
+          <w:rFonts w:ascii="Arial" w:hAnsi="Arial" w:cs="Arial"/>
+          <w:sz w:val="24"/>
+          <w:szCs w:val="24"/>
+        </w:rPr>
+        <w:t xml:space="preserve"> Framework Core através do gerenciador de pacotes Nugget</w:t>
+      </w:r>
+      <w:r>
+        <w:rPr>
+          <w:rFonts w:ascii="Arial" w:hAnsi="Arial" w:cs="Arial"/>
+          <w:sz w:val="24"/>
+          <w:szCs w:val="24"/>
+        </w:rPr>
+        <w:t xml:space="preserve"> (</w:t>
+      </w:r>
+      <w:proofErr w:type="spellStart"/>
+      <w:r>
+        <w:rPr>
+          <w:rFonts w:ascii="Arial" w:hAnsi="Arial" w:cs="Arial"/>
+          <w:i/>
+          <w:iCs/>
+          <w:sz w:val="24"/>
+          <w:szCs w:val="24"/>
+        </w:rPr>
+        <w:t>Microsoft.EntityFrameworkCore</w:t>
+      </w:r>
+      <w:proofErr w:type="spellEnd"/>
+      <w:r>
+        <w:rPr>
+          <w:rFonts w:ascii="Arial" w:hAnsi="Arial" w:cs="Arial"/>
+          <w:sz w:val="24"/>
+          <w:szCs w:val="24"/>
+        </w:rPr>
+        <w:t>)</w:t>
+      </w:r>
+      <w:r>
+        <w:rPr>
+          <w:rFonts w:ascii="Arial" w:hAnsi="Arial" w:cs="Arial"/>
+          <w:sz w:val="24"/>
+          <w:szCs w:val="24"/>
+        </w:rPr>
+        <w:t>.</w:t>
+      </w:r>
+    </w:p>
+    <w:p>
+      <w:pPr>
+        <w:pStyle w:val="PargrafodaLista"/>
+        <w:numPr>
+          <w:ilvl w:val="1"/>
+          <w:numId w:val="1"/>
+        </w:numPr>
+        <w:rPr>
+          <w:rFonts w:ascii="Arial" w:hAnsi="Arial" w:cs="Arial"/>
+          <w:sz w:val="24"/>
+          <w:szCs w:val="24"/>
+        </w:rPr>
+      </w:pPr>
+      <w:proofErr w:type="spellStart"/>
+      <w:r>
+        <w:rPr>
+          <w:rFonts w:ascii="Arial" w:hAnsi="Arial" w:cs="Arial"/>
+          <w:sz w:val="24"/>
+          <w:szCs w:val="24"/>
+        </w:rPr>
+        <w:t>Entity</w:t>
+      </w:r>
+      <w:proofErr w:type="spellEnd"/>
+      <w:r>
+        <w:rPr>
+          <w:rFonts w:ascii="Arial" w:hAnsi="Arial" w:cs="Arial"/>
+          <w:sz w:val="24"/>
+          <w:szCs w:val="24"/>
+        </w:rPr>
+        <w:t xml:space="preserve"> suporta transações?</w:t>
+      </w:r>
+    </w:p>
+    <w:p>
+      <w:pPr>
+        <w:pStyle w:val="PargrafodaLista"/>
+        <w:numPr>
+          <w:ilvl w:val="2"/>
+          <w:numId w:val="1"/>
+        </w:numPr>
+        <w:rPr>
+          <w:rFonts w:ascii="Arial" w:hAnsi="Arial" w:cs="Arial"/>
+          <w:sz w:val="24"/>
+          <w:szCs w:val="24"/>
+        </w:rPr>
+      </w:pPr>
+      <w:hyperlink r:id="rId6" w:history="1">
+        <w:r>
+          <w:rPr>
+            <w:rStyle w:val="Hyperlink"/>
+            <w:rFonts w:ascii="Arial" w:hAnsi="Arial" w:cs="Arial"/>
+            <w:sz w:val="24"/>
+            <w:szCs w:val="24"/>
+          </w:rPr>
+          <w:t>https://docs.microsoft.com/pt-br/ef/ef6/saving/transactions?redirectedfrom=MSDN</w:t>
+        </w:r>
+      </w:hyperlink>
+    </w:p>
+    <w:p>
+      <w:pPr>
+        <w:pStyle w:val="PargrafodaLista"/>
+        <w:numPr>
+          <w:ilvl w:val="1"/>
           <w:numId w:val="1"/>
         </w:numPr>
         <w:rPr>
@@ -328,7 +585,7 @@
         <w:rFonts w:ascii="Wingdings" w:hAnsi="Wingdings" w:hint="default"/>
       </w:rPr>
     </w:lvl>
-    <w:lvl w:ilvl="3" w:tplc="04160001" w:tentative="1">
+    <w:lvl w:ilvl="3" w:tplc="04160001">
       <w:start w:val="1"/>
       <w:numFmt w:val="bullet"/>
       <w:lvlText w:val=""/>

</xml_diff>

<commit_message>
finalização do curso de Entity Framework - part 1
</commit_message>
<xml_diff>
--- a/Entity Framework Core - banco de dados de forma eficiente.docx
+++ b/Entity Framework Core - banco de dados de forma eficiente.docx
@@ -1322,6 +1322,395 @@
           <w:szCs w:val="24"/>
         </w:rPr>
       </w:pPr>
+      <w:proofErr w:type="spellStart"/>
+      <w:r>
+        <w:rPr>
+          <w:rFonts w:ascii="Arial" w:hAnsi="Arial" w:cs="Arial"/>
+          <w:sz w:val="24"/>
+          <w:szCs w:val="24"/>
+        </w:rPr>
+        <w:t>Migrations</w:t>
+      </w:r>
+      <w:proofErr w:type="spellEnd"/>
+    </w:p>
+    <w:p>
+      <w:pPr>
+        <w:pStyle w:val="PargrafodaLista"/>
+        <w:numPr>
+          <w:ilvl w:val="2"/>
+          <w:numId w:val="1"/>
+        </w:numPr>
+        <w:rPr>
+          <w:rFonts w:ascii="Arial" w:hAnsi="Arial" w:cs="Arial"/>
+          <w:sz w:val="24"/>
+          <w:szCs w:val="24"/>
+        </w:rPr>
+      </w:pPr>
+      <w:proofErr w:type="spellStart"/>
+      <w:r>
+        <w:rPr>
+          <w:rFonts w:ascii="Arial" w:hAnsi="Arial" w:cs="Arial"/>
+          <w:sz w:val="24"/>
+          <w:szCs w:val="24"/>
+        </w:rPr>
+        <w:lastRenderedPageBreak/>
+        <w:t>Drop-Database</w:t>
+      </w:r>
+      <w:proofErr w:type="spellEnd"/>
+    </w:p>
+    <w:p>
+      <w:pPr>
+        <w:pStyle w:val="PargrafodaLista"/>
+        <w:numPr>
+          <w:ilvl w:val="3"/>
+          <w:numId w:val="1"/>
+        </w:numPr>
+        <w:rPr>
+          <w:rFonts w:ascii="Arial" w:hAnsi="Arial" w:cs="Arial"/>
+          <w:sz w:val="24"/>
+          <w:szCs w:val="24"/>
+        </w:rPr>
+      </w:pPr>
+      <w:r>
+        <w:rPr>
+          <w:rFonts w:ascii="Arial" w:hAnsi="Arial" w:cs="Arial"/>
+          <w:sz w:val="24"/>
+          <w:szCs w:val="24"/>
+        </w:rPr>
+        <w:t>Esse comando é utilizado para dropar o banco de dados apontado pelo contexto.</w:t>
+      </w:r>
+    </w:p>
+    <w:p>
+      <w:pPr>
+        <w:pStyle w:val="PargrafodaLista"/>
+        <w:numPr>
+          <w:ilvl w:val="2"/>
+          <w:numId w:val="1"/>
+        </w:numPr>
+        <w:rPr>
+          <w:rFonts w:ascii="Arial" w:hAnsi="Arial" w:cs="Arial"/>
+          <w:sz w:val="24"/>
+          <w:szCs w:val="24"/>
+        </w:rPr>
+      </w:pPr>
+      <w:r>
+        <w:rPr>
+          <w:rFonts w:ascii="Arial" w:hAnsi="Arial" w:cs="Arial"/>
+          <w:sz w:val="24"/>
+          <w:szCs w:val="24"/>
+        </w:rPr>
+        <w:t>Remove-</w:t>
+      </w:r>
+      <w:proofErr w:type="spellStart"/>
+      <w:r>
+        <w:rPr>
+          <w:rFonts w:ascii="Arial" w:hAnsi="Arial" w:cs="Arial"/>
+          <w:sz w:val="24"/>
+          <w:szCs w:val="24"/>
+        </w:rPr>
+        <w:t>Migration</w:t>
+      </w:r>
+      <w:proofErr w:type="spellEnd"/>
+    </w:p>
+    <w:p>
+      <w:pPr>
+        <w:pStyle w:val="PargrafodaLista"/>
+        <w:numPr>
+          <w:ilvl w:val="3"/>
+          <w:numId w:val="1"/>
+        </w:numPr>
+        <w:rPr>
+          <w:rFonts w:ascii="Arial" w:hAnsi="Arial" w:cs="Arial"/>
+          <w:sz w:val="24"/>
+          <w:szCs w:val="24"/>
+        </w:rPr>
+      </w:pPr>
+      <w:r>
+        <w:rPr>
+          <w:rFonts w:ascii="Arial" w:hAnsi="Arial" w:cs="Arial"/>
+          <w:sz w:val="24"/>
+          <w:szCs w:val="24"/>
+        </w:rPr>
+        <w:t>Esse comando é utilizado para remover a última migração não aplicada no banco de dados apontado pelo contexto.</w:t>
+      </w:r>
+    </w:p>
+    <w:p>
+      <w:pPr>
+        <w:pStyle w:val="PargrafodaLista"/>
+        <w:numPr>
+          <w:ilvl w:val="2"/>
+          <w:numId w:val="1"/>
+        </w:numPr>
+        <w:rPr>
+          <w:rFonts w:ascii="Arial" w:hAnsi="Arial" w:cs="Arial"/>
+          <w:sz w:val="24"/>
+          <w:szCs w:val="24"/>
+        </w:rPr>
+      </w:pPr>
+      <w:proofErr w:type="spellStart"/>
+      <w:r>
+        <w:rPr>
+          <w:rFonts w:ascii="Arial" w:hAnsi="Arial" w:cs="Arial"/>
+          <w:sz w:val="24"/>
+          <w:szCs w:val="24"/>
+        </w:rPr>
+        <w:t>Scaffold-DbContext</w:t>
+      </w:r>
+      <w:proofErr w:type="spellEnd"/>
+    </w:p>
+    <w:p>
+      <w:pPr>
+        <w:pStyle w:val="PargrafodaLista"/>
+        <w:numPr>
+          <w:ilvl w:val="3"/>
+          <w:numId w:val="1"/>
+        </w:numPr>
+        <w:rPr>
+          <w:rFonts w:ascii="Arial" w:hAnsi="Arial" w:cs="Arial"/>
+          <w:sz w:val="24"/>
+          <w:szCs w:val="24"/>
+        </w:rPr>
+      </w:pPr>
+      <w:r>
+        <w:rPr>
+          <w:rFonts w:ascii="Arial" w:hAnsi="Arial" w:cs="Arial"/>
+          <w:sz w:val="24"/>
+          <w:szCs w:val="24"/>
+        </w:rPr>
+        <w:t xml:space="preserve">Esse comando é utilizado para criar uma classe que estende de </w:t>
+      </w:r>
+      <w:proofErr w:type="spellStart"/>
+      <w:r>
+        <w:rPr>
+          <w:rFonts w:ascii="Arial" w:hAnsi="Arial" w:cs="Arial"/>
+          <w:b/>
+          <w:bCs/>
+          <w:sz w:val="24"/>
+          <w:szCs w:val="24"/>
+        </w:rPr>
+        <w:t>DbContext</w:t>
+      </w:r>
+      <w:proofErr w:type="spellEnd"/>
+      <w:r>
+        <w:rPr>
+          <w:rFonts w:ascii="Arial" w:hAnsi="Arial" w:cs="Arial"/>
+          <w:sz w:val="24"/>
+          <w:szCs w:val="24"/>
+        </w:rPr>
+        <w:t>, além de classes que representam as tabelas do banco.</w:t>
+      </w:r>
+    </w:p>
+    <w:p>
+      <w:pPr>
+        <w:pStyle w:val="PargrafodaLista"/>
+        <w:numPr>
+          <w:ilvl w:val="1"/>
+          <w:numId w:val="1"/>
+        </w:numPr>
+        <w:rPr>
+          <w:rFonts w:ascii="Arial" w:hAnsi="Arial" w:cs="Arial"/>
+          <w:sz w:val="24"/>
+          <w:szCs w:val="24"/>
+        </w:rPr>
+      </w:pPr>
+      <w:r>
+        <w:rPr>
+          <w:rFonts w:ascii="Arial" w:hAnsi="Arial" w:cs="Arial"/>
+          <w:sz w:val="24"/>
+          <w:szCs w:val="24"/>
+        </w:rPr>
+        <w:t xml:space="preserve">Para descobrir quais comandos estão disponíveis no recurso de </w:t>
+      </w:r>
+      <w:proofErr w:type="spellStart"/>
+      <w:r>
+        <w:rPr>
+          <w:rFonts w:ascii="Arial" w:hAnsi="Arial" w:cs="Arial"/>
+          <w:sz w:val="24"/>
+          <w:szCs w:val="24"/>
+        </w:rPr>
+        <w:t>Migrations</w:t>
+      </w:r>
+      <w:proofErr w:type="spellEnd"/>
+      <w:r>
+        <w:rPr>
+          <w:rFonts w:ascii="Arial" w:hAnsi="Arial" w:cs="Arial"/>
+          <w:sz w:val="24"/>
+          <w:szCs w:val="24"/>
+        </w:rPr>
+        <w:t>, use este:</w:t>
+      </w:r>
+    </w:p>
+    <w:p>
+      <w:pPr>
+        <w:pStyle w:val="PargrafodaLista"/>
+        <w:numPr>
+          <w:ilvl w:val="2"/>
+          <w:numId w:val="1"/>
+        </w:numPr>
+        <w:rPr>
+          <w:rFonts w:ascii="Arial" w:hAnsi="Arial" w:cs="Arial"/>
+          <w:b/>
+          <w:bCs/>
+          <w:sz w:val="24"/>
+          <w:szCs w:val="24"/>
+        </w:rPr>
+      </w:pPr>
+      <w:proofErr w:type="spellStart"/>
+      <w:r>
+        <w:rPr>
+          <w:rFonts w:ascii="Arial" w:hAnsi="Arial" w:cs="Arial"/>
+          <w:b/>
+          <w:bCs/>
+          <w:sz w:val="24"/>
+          <w:szCs w:val="24"/>
+        </w:rPr>
+        <w:t>Get</w:t>
+      </w:r>
+      <w:proofErr w:type="spellEnd"/>
+      <w:r>
+        <w:rPr>
+          <w:rFonts w:ascii="Arial" w:hAnsi="Arial" w:cs="Arial"/>
+          <w:b/>
+          <w:bCs/>
+          <w:sz w:val="24"/>
+          <w:szCs w:val="24"/>
+        </w:rPr>
+        <w:t xml:space="preserve">-Help </w:t>
+      </w:r>
+      <w:proofErr w:type="spellStart"/>
+      <w:r>
+        <w:rPr>
+          <w:rFonts w:ascii="Arial" w:hAnsi="Arial" w:cs="Arial"/>
+          <w:b/>
+          <w:bCs/>
+          <w:sz w:val="24"/>
+          <w:szCs w:val="24"/>
+        </w:rPr>
+        <w:t>EntityFramework</w:t>
+      </w:r>
+      <w:proofErr w:type="spellEnd"/>
+    </w:p>
+    <w:p>
+      <w:pPr>
+        <w:pStyle w:val="PargrafodaLista"/>
+        <w:numPr>
+          <w:ilvl w:val="0"/>
+          <w:numId w:val="1"/>
+        </w:numPr>
+        <w:rPr>
+          <w:rFonts w:ascii="Arial" w:hAnsi="Arial" w:cs="Arial"/>
+          <w:b/>
+          <w:bCs/>
+          <w:sz w:val="24"/>
+          <w:szCs w:val="24"/>
+        </w:rPr>
+      </w:pPr>
+      <w:r>
+        <w:rPr>
+          <w:rFonts w:ascii="Arial" w:hAnsi="Arial" w:cs="Arial"/>
+          <w:sz w:val="24"/>
+          <w:szCs w:val="24"/>
+        </w:rPr>
+        <w:t>Relacionamento</w:t>
+      </w:r>
+      <w:r>
+        <w:rPr>
+          <w:rFonts w:ascii="Arial" w:hAnsi="Arial" w:cs="Arial"/>
+          <w:sz w:val="24"/>
+          <w:szCs w:val="24"/>
+        </w:rPr>
+        <w:t xml:space="preserve"> </w:t>
+      </w:r>
+      <w:r>
+        <w:rPr>
+          <w:rFonts w:ascii="Arial" w:hAnsi="Arial" w:cs="Arial"/>
+          <w:b/>
+          <w:bCs/>
+          <w:sz w:val="24"/>
+          <w:szCs w:val="24"/>
+        </w:rPr>
+        <w:t>Um</w:t>
+      </w:r>
+      <w:r>
+        <w:rPr>
+          <w:rFonts w:ascii="Arial" w:hAnsi="Arial" w:cs="Arial"/>
+          <w:b/>
+          <w:bCs/>
+          <w:sz w:val="24"/>
+          <w:szCs w:val="24"/>
+        </w:rPr>
+        <w:t xml:space="preserve"> </w:t>
+      </w:r>
+      <w:r>
+        <w:rPr>
+          <w:rFonts w:ascii="Arial" w:hAnsi="Arial" w:cs="Arial"/>
+          <w:sz w:val="24"/>
+          <w:szCs w:val="24"/>
+        </w:rPr>
+        <w:t xml:space="preserve">para </w:t>
+      </w:r>
+      <w:r>
+        <w:rPr>
+          <w:rFonts w:ascii="Arial" w:hAnsi="Arial" w:cs="Arial"/>
+          <w:b/>
+          <w:bCs/>
+          <w:sz w:val="24"/>
+          <w:szCs w:val="24"/>
+        </w:rPr>
+        <w:t>Um</w:t>
+      </w:r>
+      <w:r>
+        <w:rPr>
+          <w:rFonts w:ascii="Arial" w:hAnsi="Arial" w:cs="Arial"/>
+          <w:sz w:val="24"/>
+          <w:szCs w:val="24"/>
+        </w:rPr>
+        <w:t xml:space="preserve"> no </w:t>
+      </w:r>
+      <w:proofErr w:type="spellStart"/>
+      <w:r>
+        <w:rPr>
+          <w:rFonts w:ascii="Arial" w:hAnsi="Arial" w:cs="Arial"/>
+          <w:b/>
+          <w:bCs/>
+          <w:sz w:val="24"/>
+          <w:szCs w:val="24"/>
+        </w:rPr>
+        <w:t>Entity</w:t>
+      </w:r>
+      <w:proofErr w:type="spellEnd"/>
+    </w:p>
+    <w:p>
+      <w:pPr>
+        <w:pStyle w:val="PargrafodaLista"/>
+        <w:numPr>
+          <w:ilvl w:val="1"/>
+          <w:numId w:val="1"/>
+        </w:numPr>
+        <w:rPr>
+          <w:rFonts w:ascii="Arial" w:hAnsi="Arial" w:cs="Arial"/>
+          <w:sz w:val="24"/>
+          <w:szCs w:val="24"/>
+        </w:rPr>
+      </w:pPr>
+      <w:r>
+        <w:rPr>
+          <w:rFonts w:ascii="Arial" w:hAnsi="Arial" w:cs="Arial"/>
+          <w:sz w:val="24"/>
+          <w:szCs w:val="24"/>
+        </w:rPr>
+        <w:t xml:space="preserve">Shadow </w:t>
+      </w:r>
+      <w:proofErr w:type="spellStart"/>
+      <w:r>
+        <w:rPr>
+          <w:rFonts w:ascii="Arial" w:hAnsi="Arial" w:cs="Arial"/>
+          <w:sz w:val="24"/>
+          <w:szCs w:val="24"/>
+        </w:rPr>
+        <w:t>Properties</w:t>
+      </w:r>
+      <w:proofErr w:type="spellEnd"/>
     </w:p>
     <w:sectPr>
       <w:pgSz w:w="11906" w:h="16838"/>

</xml_diff>